<commit_message>
Added ability to download lists to csv files.
</commit_message>
<xml_diff>
--- a/spec/help/user_guide.docx
+++ b/spec/help/user_guide.docx
@@ -1400,17 +1400,17 @@
       </w:pPr>
       <w:bookmarkStart w:id="11" w:name="_Toc78379398"/>
       <w:bookmarkStart w:id="12" w:name="_Toc78379466"/>
-      <w:bookmarkStart w:id="13" w:name="_Toc55565546"/>
-      <w:bookmarkStart w:id="14" w:name="_Toc55565722"/>
-      <w:bookmarkStart w:id="15" w:name="_Toc55566290"/>
-      <w:bookmarkStart w:id="16" w:name="_Toc55572853"/>
-      <w:bookmarkStart w:id="17" w:name="_Toc119572735"/>
+      <w:bookmarkStart w:id="13" w:name="_Toc119572735"/>
+      <w:bookmarkStart w:id="14" w:name="_Toc55565546"/>
+      <w:bookmarkStart w:id="15" w:name="_Toc55565722"/>
+      <w:bookmarkStart w:id="16" w:name="_Toc55566290"/>
+      <w:bookmarkStart w:id="17" w:name="_Toc55572853"/>
       <w:r>
         <w:t>Overview</w:t>
       </w:r>
       <w:bookmarkEnd w:id="11"/>
       <w:bookmarkEnd w:id="12"/>
-      <w:bookmarkEnd w:id="17"/>
+      <w:bookmarkEnd w:id="13"/>
     </w:p>
     <w:p>
       <w:r>
@@ -1472,10 +1472,10 @@
         <w:pStyle w:val="Heading1"/>
       </w:pPr>
       <w:bookmarkStart w:id="18" w:name="_Toc119572736"/>
-      <w:bookmarkEnd w:id="13"/>
       <w:bookmarkEnd w:id="14"/>
       <w:bookmarkEnd w:id="15"/>
       <w:bookmarkEnd w:id="16"/>
+      <w:bookmarkEnd w:id="17"/>
       <w:r>
         <w:t>Login</w:t>
       </w:r>
@@ -1581,7 +1581,7 @@
           <v:shape id="_x0000_i1025" type="#_x0000_t75" style="width:300pt;height:58.5pt" o:ole="">
             <v:imagedata r:id="rId12" o:title=""/>
           </v:shape>
-          <o:OLEObject Type="Embed" ProgID="Visio.Drawing.15" ShapeID="_x0000_i1025" DrawAspect="Content" ObjectID="_1730185508" r:id="rId13"/>
+          <o:OLEObject Type="Embed" ProgID="Visio.Drawing.15" ShapeID="_x0000_i1025" DrawAspect="Content" ObjectID="_1731850714" r:id="rId13"/>
         </w:object>
       </w:r>
     </w:p>
@@ -1599,7 +1599,7 @@
           <v:shape id="_x0000_i1026" type="#_x0000_t75" style="width:471pt;height:214.5pt" o:ole="">
             <v:imagedata r:id="rId14" o:title=""/>
           </v:shape>
-          <o:OLEObject Type="Embed" ProgID="Visio.Drawing.15" ShapeID="_x0000_i1026" DrawAspect="Content" ObjectID="_1730185509" r:id="rId15"/>
+          <o:OLEObject Type="Embed" ProgID="Visio.Drawing.15" ShapeID="_x0000_i1026" DrawAspect="Content" ObjectID="_1731850715" r:id="rId15"/>
         </w:object>
       </w:r>
     </w:p>
@@ -2363,13 +2363,8 @@
       <w:r>
         <w:t xml:space="preserve"> to create a </w:t>
       </w:r>
-      <w:proofErr w:type="spellStart"/>
-      <w:r>
-        <w:t>SubTask</w:t>
-      </w:r>
-      <w:proofErr w:type="spellEnd"/>
-      <w:r>
-        <w:t xml:space="preserve">. </w:t>
+      <w:r>
+        <w:t xml:space="preserve">SubTask. </w:t>
       </w:r>
       <w:r>
         <w:t xml:space="preserve">You can click on the created subtask to </w:t>
@@ -2485,13 +2480,8 @@
         <w:t xml:space="preserve">issue will be changed to </w:t>
       </w:r>
       <w:r>
-        <w:t xml:space="preserve">status </w:t>
-      </w:r>
-      <w:proofErr w:type="spellStart"/>
-      <w:r>
-        <w:t>SignOff</w:t>
-      </w:r>
-      <w:proofErr w:type="spellEnd"/>
+        <w:t>status SignOff</w:t>
+      </w:r>
       <w:r>
         <w:t xml:space="preserve">. </w:t>
       </w:r>
@@ -2676,10 +2666,10 @@
           <w:noProof/>
         </w:rPr>
         <w:drawing>
-          <wp:inline distT="0" distB="0" distL="0" distR="0" wp14:anchorId="7ACC1637" wp14:editId="0DCE3C03">
+          <wp:inline distT="0" distB="0" distL="0" distR="0" wp14:anchorId="2E281D49" wp14:editId="36A91BC6">
             <wp:extent cx="5934075" cy="1762125"/>
             <wp:effectExtent l="0" t="0" r="9525" b="9525"/>
-            <wp:docPr id="3" name="Picture 3"/>
+            <wp:docPr id="26" name="Picture 26"/>
             <wp:cNvGraphicFramePr>
               <a:graphicFrameLocks xmlns:a="http://schemas.openxmlformats.org/drawingml/2006/main" noChangeAspect="1"/>
             </wp:cNvGraphicFramePr>
@@ -2687,7 +2677,7 @@
               <a:graphicData uri="http://schemas.openxmlformats.org/drawingml/2006/picture">
                 <pic:pic xmlns:pic="http://schemas.openxmlformats.org/drawingml/2006/picture">
                   <pic:nvPicPr>
-                    <pic:cNvPr id="0" name="Picture 17"/>
+                    <pic:cNvPr id="0" name="Picture 3"/>
                     <pic:cNvPicPr>
                       <a:picLocks noChangeAspect="1" noChangeArrowheads="1"/>
                     </pic:cNvPicPr>
@@ -2738,6 +2728,9 @@
     </w:p>
     <w:p>
       <w:r>
+        <w:rPr>
+          <w:noProof/>
+        </w:rPr>
         <w:lastRenderedPageBreak/>
         <w:drawing>
           <wp:inline distT="0" distB="0" distL="0" distR="0" wp14:anchorId="44C6C915" wp14:editId="191CF82F">
@@ -3244,41 +3237,11 @@
     </w:p>
     <w:p>
       <w:r>
-        <w:t>Columns:</w:t>
-      </w:r>
-    </w:p>
-    <w:p>
-      <w:pPr>
-        <w:pStyle w:val="ListParagraph"/>
-        <w:numPr>
-          <w:ilvl w:val="0"/>
-          <w:numId w:val="15"/>
-        </w:numPr>
-      </w:pPr>
-      <w:r>
-        <w:t xml:space="preserve">Spec – Number and </w:t>
-      </w:r>
-      <w:r>
-        <w:t>revision of spec</w:t>
-      </w:r>
-    </w:p>
-    <w:p>
-      <w:pPr>
-        <w:pStyle w:val="ListParagraph"/>
-        <w:numPr>
-          <w:ilvl w:val="1"/>
-          <w:numId w:val="15"/>
-        </w:numPr>
-      </w:pPr>
-      <w:r>
-        <w:rPr>
-          <w:noProof/>
-        </w:rPr>
         <w:drawing>
-          <wp:inline distT="0" distB="0" distL="0" distR="0" wp14:anchorId="2319F0E9" wp14:editId="353BCF18">
-            <wp:extent cx="238158" cy="209579"/>
-            <wp:effectExtent l="0" t="0" r="9525" b="0"/>
-            <wp:docPr id="17" name="Picture 17"/>
+          <wp:inline distT="0" distB="0" distL="0" distR="0" wp14:anchorId="30F83BEB" wp14:editId="3E1F61F1">
+            <wp:extent cx="647790" cy="428685"/>
+            <wp:effectExtent l="0" t="0" r="0" b="9525"/>
+            <wp:docPr id="27" name="Picture 27"/>
             <wp:cNvGraphicFramePr>
               <a:graphicFrameLocks xmlns:a="http://schemas.openxmlformats.org/drawingml/2006/main" noChangeAspect="1"/>
             </wp:cNvGraphicFramePr>
@@ -3298,7 +3261,7 @@
                   <pic:spPr>
                     <a:xfrm>
                       <a:off x="0" y="0"/>
-                      <a:ext cx="238158" cy="209579"/>
+                      <a:ext cx="647790" cy="428685"/>
                     </a:xfrm>
                     <a:prstGeom prst="rect">
                       <a:avLst/>
@@ -3311,10 +3274,28 @@
         </w:drawing>
       </w:r>
       <w:r>
-        <w:t xml:space="preserve"> </w:t>
-      </w:r>
-      <w:r>
-        <w:t>Not currently watched. Click to start watching</w:t>
+        <w:t>Download current list to a .csv file</w:t>
+      </w:r>
+    </w:p>
+    <w:p>
+      <w:r>
+        <w:t>Columns:</w:t>
+      </w:r>
+    </w:p>
+    <w:p>
+      <w:pPr>
+        <w:pStyle w:val="ListParagraph"/>
+        <w:numPr>
+          <w:ilvl w:val="0"/>
+          <w:numId w:val="15"/>
+        </w:numPr>
+      </w:pPr>
+      <w:r>
+        <w:lastRenderedPageBreak/>
+        <w:t xml:space="preserve">Spec – Number and </w:t>
+      </w:r>
+      <w:r>
+        <w:t>revision of spec</w:t>
       </w:r>
     </w:p>
     <w:p>
@@ -3329,12 +3310,11 @@
         <w:rPr>
           <w:noProof/>
         </w:rPr>
-        <w:lastRenderedPageBreak/>
         <w:drawing>
-          <wp:inline distT="0" distB="0" distL="0" distR="0" wp14:anchorId="480F911F" wp14:editId="183F32D9">
-            <wp:extent cx="276264" cy="238158"/>
+          <wp:inline distT="0" distB="0" distL="0" distR="0" wp14:anchorId="2319F0E9" wp14:editId="353BCF18">
+            <wp:extent cx="238158" cy="209579"/>
             <wp:effectExtent l="0" t="0" r="9525" b="0"/>
-            <wp:docPr id="18" name="Picture 18"/>
+            <wp:docPr id="17" name="Picture 17"/>
             <wp:cNvGraphicFramePr>
               <a:graphicFrameLocks xmlns:a="http://schemas.openxmlformats.org/drawingml/2006/main" noChangeAspect="1"/>
             </wp:cNvGraphicFramePr>
@@ -3354,7 +3334,7 @@
                   <pic:spPr>
                     <a:xfrm>
                       <a:off x="0" y="0"/>
-                      <a:ext cx="276264" cy="238158"/>
+                      <a:ext cx="238158" cy="209579"/>
                     </a:xfrm>
                     <a:prstGeom prst="rect">
                       <a:avLst/>
@@ -3367,7 +3347,10 @@
         </w:drawing>
       </w:r>
       <w:r>
-        <w:t>Currently watched. Click to stop watching</w:t>
+        <w:t xml:space="preserve"> </w:t>
+      </w:r>
+      <w:r>
+        <w:t>Not currently watched. Click to start watching</w:t>
       </w:r>
     </w:p>
     <w:p>
@@ -3379,26 +3362,14 @@
         </w:numPr>
       </w:pPr>
       <w:r>
-        <w:t>Click on hyperlink of spec number/version to go to spec detail page</w:t>
-      </w:r>
-    </w:p>
-    <w:p>
-      <w:pPr>
-        <w:pStyle w:val="ListParagraph"/>
-        <w:numPr>
-          <w:ilvl w:val="1"/>
-          <w:numId w:val="15"/>
-        </w:numPr>
-      </w:pPr>
-      <w:r>
         <w:rPr>
           <w:noProof/>
         </w:rPr>
         <w:drawing>
-          <wp:inline distT="0" distB="0" distL="0" distR="0" wp14:anchorId="50A6A1F3" wp14:editId="239FCC82">
-            <wp:extent cx="266737" cy="257211"/>
-            <wp:effectExtent l="0" t="0" r="0" b="9525"/>
-            <wp:docPr id="20" name="Picture 20"/>
+          <wp:inline distT="0" distB="0" distL="0" distR="0" wp14:anchorId="480F911F" wp14:editId="183F32D9">
+            <wp:extent cx="276264" cy="238158"/>
+            <wp:effectExtent l="0" t="0" r="9525" b="0"/>
+            <wp:docPr id="18" name="Picture 18"/>
             <wp:cNvGraphicFramePr>
               <a:graphicFrameLocks xmlns:a="http://schemas.openxmlformats.org/drawingml/2006/main" noChangeAspect="1"/>
             </wp:cNvGraphicFramePr>
@@ -3418,6 +3389,70 @@
                   <pic:spPr>
                     <a:xfrm>
                       <a:off x="0" y="0"/>
+                      <a:ext cx="276264" cy="238158"/>
+                    </a:xfrm>
+                    <a:prstGeom prst="rect">
+                      <a:avLst/>
+                    </a:prstGeom>
+                  </pic:spPr>
+                </pic:pic>
+              </a:graphicData>
+            </a:graphic>
+          </wp:inline>
+        </w:drawing>
+      </w:r>
+      <w:r>
+        <w:t>Currently watched. Click to stop watching</w:t>
+      </w:r>
+    </w:p>
+    <w:p>
+      <w:pPr>
+        <w:pStyle w:val="ListParagraph"/>
+        <w:numPr>
+          <w:ilvl w:val="1"/>
+          <w:numId w:val="15"/>
+        </w:numPr>
+      </w:pPr>
+      <w:r>
+        <w:t>Click on hyperlink of spec number/version to go to spec detail page</w:t>
+      </w:r>
+    </w:p>
+    <w:p>
+      <w:pPr>
+        <w:pStyle w:val="ListParagraph"/>
+        <w:numPr>
+          <w:ilvl w:val="1"/>
+          <w:numId w:val="15"/>
+        </w:numPr>
+      </w:pPr>
+      <w:r>
+        <w:rPr>
+          <w:noProof/>
+        </w:rPr>
+        <w:drawing>
+          <wp:inline distT="0" distB="0" distL="0" distR="0" wp14:anchorId="50A6A1F3" wp14:editId="239FCC82">
+            <wp:extent cx="266737" cy="257211"/>
+            <wp:effectExtent l="0" t="0" r="0" b="9525"/>
+            <wp:docPr id="20" name="Picture 20"/>
+            <wp:cNvGraphicFramePr>
+              <a:graphicFrameLocks xmlns:a="http://schemas.openxmlformats.org/drawingml/2006/main" noChangeAspect="1"/>
+            </wp:cNvGraphicFramePr>
+            <a:graphic xmlns:a="http://schemas.openxmlformats.org/drawingml/2006/main">
+              <a:graphicData uri="http://schemas.openxmlformats.org/drawingml/2006/picture">
+                <pic:pic xmlns:pic="http://schemas.openxmlformats.org/drawingml/2006/picture">
+                  <pic:nvPicPr>
+                    <pic:cNvPr id="1" name=""/>
+                    <pic:cNvPicPr/>
+                  </pic:nvPicPr>
+                  <pic:blipFill>
+                    <a:blip r:embed="rId37"/>
+                    <a:stretch>
+                      <a:fillRect/>
+                    </a:stretch>
+                  </pic:blipFill>
+                  <pic:spPr>
+                    <a:xfrm>
+                      <a:off x="0" y="0"/>
                       <a:ext cx="266737" cy="257211"/>
                     </a:xfrm>
                     <a:prstGeom prst="rect">
@@ -3601,6 +3636,7 @@
         <w:rPr>
           <w:noProof/>
         </w:rPr>
+        <w:lastRenderedPageBreak/>
         <w:drawing>
           <wp:inline distT="0" distB="0" distL="0" distR="0" wp14:anchorId="7BFD8AB9" wp14:editId="533703B6">
             <wp:extent cx="5943600" cy="4716145"/>
@@ -3617,7 +3653,7 @@
                     <pic:cNvPicPr/>
                   </pic:nvPicPr>
                   <pic:blipFill>
-                    <a:blip r:embed="rId37"/>
+                    <a:blip r:embed="rId38"/>
                     <a:stretch>
                       <a:fillRect/>
                     </a:stretch>
@@ -3652,7 +3688,6 @@
         </w:numPr>
       </w:pPr>
       <w:r>
-        <w:lastRenderedPageBreak/>
         <w:t>Assigned Pending Signatures</w:t>
       </w:r>
     </w:p>
@@ -3824,130 +3859,6 @@
             <wp:extent cx="295316" cy="247685"/>
             <wp:effectExtent l="0" t="0" r="0" b="0"/>
             <wp:docPr id="15" name="Picture 15"/>
-            <wp:cNvGraphicFramePr>
-              <a:graphicFrameLocks xmlns:a="http://schemas.openxmlformats.org/drawingml/2006/main" noChangeAspect="1"/>
-            </wp:cNvGraphicFramePr>
-            <a:graphic xmlns:a="http://schemas.openxmlformats.org/drawingml/2006/main">
-              <a:graphicData uri="http://schemas.openxmlformats.org/drawingml/2006/picture">
-                <pic:pic xmlns:pic="http://schemas.openxmlformats.org/drawingml/2006/picture">
-                  <pic:nvPicPr>
-                    <pic:cNvPr id="1" name=""/>
-                    <pic:cNvPicPr/>
-                  </pic:nvPicPr>
-                  <pic:blipFill>
-                    <a:blip r:embed="rId38"/>
-                    <a:stretch>
-                      <a:fillRect/>
-                    </a:stretch>
-                  </pic:blipFill>
-                  <pic:spPr>
-                    <a:xfrm>
-                      <a:off x="0" y="0"/>
-                      <a:ext cx="295316" cy="247685"/>
-                    </a:xfrm>
-                    <a:prstGeom prst="rect">
-                      <a:avLst/>
-                    </a:prstGeom>
-                  </pic:spPr>
-                </pic:pic>
-              </a:graphicData>
-            </a:graphic>
-          </wp:inline>
-        </w:drawing>
-      </w:r>
-    </w:p>
-    <w:p>
-      <w:pPr>
-        <w:pStyle w:val="ListParagraph"/>
-        <w:numPr>
-          <w:ilvl w:val="0"/>
-          <w:numId w:val="15"/>
-        </w:numPr>
-      </w:pPr>
-      <w:r>
-        <w:rPr>
-          <w:noProof/>
-        </w:rPr>
-        <w:t>Specs Watched</w:t>
-      </w:r>
-    </w:p>
-    <w:p>
-      <w:pPr>
-        <w:pStyle w:val="ListParagraph"/>
-        <w:numPr>
-          <w:ilvl w:val="1"/>
-          <w:numId w:val="15"/>
-        </w:numPr>
-      </w:pPr>
-      <w:r>
-        <w:rPr>
-          <w:noProof/>
-        </w:rPr>
-        <w:t>List of specs that you have chosen to watch</w:t>
-      </w:r>
-    </w:p>
-    <w:p>
-      <w:pPr>
-        <w:pStyle w:val="ListParagraph"/>
-        <w:numPr>
-          <w:ilvl w:val="1"/>
-          <w:numId w:val="15"/>
-        </w:numPr>
-      </w:pPr>
-      <w:r>
-        <w:rPr>
-          <w:noProof/>
-        </w:rPr>
-        <w:t xml:space="preserve">Click on the </w:t>
-      </w:r>
-      <w:r>
-        <w:rPr>
-          <w:noProof/>
-        </w:rPr>
-        <w:t>spec number</w:t>
-      </w:r>
-      <w:r>
-        <w:rPr>
-          <w:noProof/>
-        </w:rPr>
-        <w:t xml:space="preserve"> to go to the active version of that </w:t>
-      </w:r>
-      <w:r>
-        <w:rPr>
-          <w:noProof/>
-        </w:rPr>
-        <w:t>spec.</w:t>
-      </w:r>
-    </w:p>
-    <w:p>
-      <w:pPr>
-        <w:pStyle w:val="ListParagraph"/>
-        <w:numPr>
-          <w:ilvl w:val="1"/>
-          <w:numId w:val="15"/>
-        </w:numPr>
-      </w:pPr>
-      <w:r>
-        <w:rPr>
-          <w:noProof/>
-        </w:rPr>
-        <w:t>Click on the watch icon to stop watching the spec.</w:t>
-      </w:r>
-      <w:r>
-        <w:rPr>
-          <w:noProof/>
-        </w:rPr>
-        <w:t xml:space="preserve"> </w:t>
-      </w:r>
-      <w:r>
-        <w:rPr>
-          <w:noProof/>
-        </w:rPr>
-        <w:drawing>
-          <wp:inline distT="0" distB="0" distL="0" distR="0" wp14:anchorId="440F63E7" wp14:editId="1D786791">
-            <wp:extent cx="285790" cy="238158"/>
-            <wp:effectExtent l="0" t="0" r="0" b="9525"/>
-            <wp:docPr id="16" name="Picture 16"/>
             <wp:cNvGraphicFramePr>
               <a:graphicFrameLocks xmlns:a="http://schemas.openxmlformats.org/drawingml/2006/main" noChangeAspect="1"/>
             </wp:cNvGraphicFramePr>
@@ -3967,6 +3878,130 @@
                   <pic:spPr>
                     <a:xfrm>
                       <a:off x="0" y="0"/>
+                      <a:ext cx="295316" cy="247685"/>
+                    </a:xfrm>
+                    <a:prstGeom prst="rect">
+                      <a:avLst/>
+                    </a:prstGeom>
+                  </pic:spPr>
+                </pic:pic>
+              </a:graphicData>
+            </a:graphic>
+          </wp:inline>
+        </w:drawing>
+      </w:r>
+    </w:p>
+    <w:p>
+      <w:pPr>
+        <w:pStyle w:val="ListParagraph"/>
+        <w:numPr>
+          <w:ilvl w:val="0"/>
+          <w:numId w:val="15"/>
+        </w:numPr>
+      </w:pPr>
+      <w:r>
+        <w:rPr>
+          <w:noProof/>
+        </w:rPr>
+        <w:t>Specs Watched</w:t>
+      </w:r>
+    </w:p>
+    <w:p>
+      <w:pPr>
+        <w:pStyle w:val="ListParagraph"/>
+        <w:numPr>
+          <w:ilvl w:val="1"/>
+          <w:numId w:val="15"/>
+        </w:numPr>
+      </w:pPr>
+      <w:r>
+        <w:rPr>
+          <w:noProof/>
+        </w:rPr>
+        <w:t>List of specs that you have chosen to watch</w:t>
+      </w:r>
+    </w:p>
+    <w:p>
+      <w:pPr>
+        <w:pStyle w:val="ListParagraph"/>
+        <w:numPr>
+          <w:ilvl w:val="1"/>
+          <w:numId w:val="15"/>
+        </w:numPr>
+      </w:pPr>
+      <w:r>
+        <w:rPr>
+          <w:noProof/>
+        </w:rPr>
+        <w:t xml:space="preserve">Click on the </w:t>
+      </w:r>
+      <w:r>
+        <w:rPr>
+          <w:noProof/>
+        </w:rPr>
+        <w:t>spec number</w:t>
+      </w:r>
+      <w:r>
+        <w:rPr>
+          <w:noProof/>
+        </w:rPr>
+        <w:t xml:space="preserve"> to go to the active version of that </w:t>
+      </w:r>
+      <w:r>
+        <w:rPr>
+          <w:noProof/>
+        </w:rPr>
+        <w:t>spec.</w:t>
+      </w:r>
+    </w:p>
+    <w:p>
+      <w:pPr>
+        <w:pStyle w:val="ListParagraph"/>
+        <w:numPr>
+          <w:ilvl w:val="1"/>
+          <w:numId w:val="15"/>
+        </w:numPr>
+      </w:pPr>
+      <w:r>
+        <w:rPr>
+          <w:noProof/>
+        </w:rPr>
+        <w:t>Click on the watch icon to stop watching the spec.</w:t>
+      </w:r>
+      <w:r>
+        <w:rPr>
+          <w:noProof/>
+        </w:rPr>
+        <w:t xml:space="preserve"> </w:t>
+      </w:r>
+      <w:r>
+        <w:rPr>
+          <w:noProof/>
+        </w:rPr>
+        <w:drawing>
+          <wp:inline distT="0" distB="0" distL="0" distR="0" wp14:anchorId="440F63E7" wp14:editId="1D786791">
+            <wp:extent cx="285790" cy="238158"/>
+            <wp:effectExtent l="0" t="0" r="0" b="9525"/>
+            <wp:docPr id="16" name="Picture 16"/>
+            <wp:cNvGraphicFramePr>
+              <a:graphicFrameLocks xmlns:a="http://schemas.openxmlformats.org/drawingml/2006/main" noChangeAspect="1"/>
+            </wp:cNvGraphicFramePr>
+            <a:graphic xmlns:a="http://schemas.openxmlformats.org/drawingml/2006/main">
+              <a:graphicData uri="http://schemas.openxmlformats.org/drawingml/2006/picture">
+                <pic:pic xmlns:pic="http://schemas.openxmlformats.org/drawingml/2006/picture">
+                  <pic:nvPicPr>
+                    <pic:cNvPr id="1" name=""/>
+                    <pic:cNvPicPr/>
+                  </pic:nvPicPr>
+                  <pic:blipFill>
+                    <a:blip r:embed="rId40"/>
+                    <a:stretch>
+                      <a:fillRect/>
+                    </a:stretch>
+                  </pic:blipFill>
+                  <pic:spPr>
+                    <a:xfrm>
+                      <a:off x="0" y="0"/>
                       <a:ext cx="285790" cy="238158"/>
                     </a:xfrm>
                     <a:prstGeom prst="rect">
@@ -4007,6 +4042,7 @@
         <w:rPr>
           <w:noProof/>
         </w:rPr>
+        <w:lastRenderedPageBreak/>
         <w:t>List of users this user is a delegate for</w:t>
       </w:r>
     </w:p>
@@ -4026,7 +4062,7 @@
       </w:r>
     </w:p>
     <w:sectPr>
-      <w:footerReference w:type="default" r:id="rId40"/>
+      <w:footerReference w:type="default" r:id="rId41"/>
       <w:type w:val="continuous"/>
       <w:pgSz w:w="12240" w:h="15840" w:code="1"/>
       <w:pgMar w:top="1440" w:right="1440" w:bottom="1440" w:left="1440" w:header="576" w:footer="288" w:gutter="0"/>
@@ -6873,6 +6909,15 @@
 </file>
 
 <file path=customXml/item1.xml><?xml version="1.0" encoding="utf-8"?>
+<?mso-contentType ?>
+<FormTemplates xmlns="http://schemas.microsoft.com/sharepoint/v3/contenttype/forms">
+  <Display>DocumentLibraryForm</Display>
+  <Edit>DocumentLibraryForm</Edit>
+  <New>DocumentLibraryForm</New>
+</FormTemplates>
+</file>
+
+<file path=customXml/item2.xml><?xml version="1.0" encoding="utf-8"?>
 <p:properties xmlns:p="http://schemas.microsoft.com/office/2006/metadata/properties" xmlns:xsi="http://www.w3.org/2001/XMLSchema-instance" xmlns:pc="http://schemas.microsoft.com/office/infopath/2007/PartnerControls">
   <documentManagement>
     <Time xmlns="ae5223fb-1ab4-417b-a193-164136bedac8" xsi:nil="true"/>
@@ -6891,16 +6936,11 @@
 </p:properties>
 </file>
 
-<file path=customXml/item2.xml><?xml version="1.0" encoding="utf-8"?>
-<?mso-contentType ?>
-<FormTemplates xmlns="http://schemas.microsoft.com/sharepoint/v3/contenttype/forms">
-  <Display>DocumentLibraryForm</Display>
-  <Edit>DocumentLibraryForm</Edit>
-  <New>DocumentLibraryForm</New>
-</FormTemplates>
+<file path=customXml/item3.xml><?xml version="1.0" encoding="utf-8"?>
+<b:Sources xmlns:b="http://schemas.openxmlformats.org/officeDocument/2006/bibliography" xmlns="http://schemas.openxmlformats.org/officeDocument/2006/bibliography" SelectedStyle="\APA.XSL" StyleName="APA"/>
 </file>
 
-<file path=customXml/item3.xml><?xml version="1.0" encoding="utf-8"?>
+<file path=customXml/item4.xml><?xml version="1.0" encoding="utf-8"?>
 <ct:contentTypeSchema xmlns:ct="http://schemas.microsoft.com/office/2006/metadata/contentType" xmlns:ma="http://schemas.microsoft.com/office/2006/metadata/properties/metaAttributes" ct:_="" ma:_="" ma:contentTypeName="Document" ma:contentTypeID="0x010100D69D2F6950FAC241B5C0C8409196225E" ma:contentTypeVersion="13" ma:contentTypeDescription="Create a new document." ma:contentTypeScope="" ma:versionID="c72d90dfa8bdb4db39963a709b947485">
   <xsd:schema xmlns:xsd="http://www.w3.org/2001/XMLSchema" xmlns:xs="http://www.w3.org/2001/XMLSchema" xmlns:p="http://schemas.microsoft.com/office/2006/metadata/properties" xmlns:ns2="3ac6ce7b-17b7-4664-9b61-86a413a10459" xmlns:ns3="ae5223fb-1ab4-417b-a193-164136bedac8" xmlns:ns4="7917855b-6f5c-4609-ac33-94962ac18981" targetNamespace="http://schemas.microsoft.com/office/2006/metadata/properties" ma:root="true" ma:fieldsID="2d6d2d19823edc0abb492fffecd8845c" ns2:_="" ns3:_="" ns4:_="">
     <xsd:import namespace="3ac6ce7b-17b7-4664-9b61-86a413a10459"/>
@@ -7130,11 +7170,15 @@
 </ct:contentTypeSchema>
 </file>
 
-<file path=customXml/item4.xml><?xml version="1.0" encoding="utf-8"?>
-<b:Sources xmlns:b="http://schemas.openxmlformats.org/officeDocument/2006/bibliography" xmlns="http://schemas.openxmlformats.org/officeDocument/2006/bibliography" SelectedStyle="\APA.XSL" StyleName="APA"/>
+<file path=customXml/itemProps1.xml><?xml version="1.0" encoding="utf-8"?>
+<ds:datastoreItem xmlns:ds="http://schemas.openxmlformats.org/officeDocument/2006/customXml" ds:itemID="{A7F7CBF8-4E5B-4575-9F7C-ACE2275E0E64}">
+  <ds:schemaRefs>
+    <ds:schemaRef ds:uri="http://schemas.microsoft.com/sharepoint/v3/contenttype/forms"/>
+  </ds:schemaRefs>
+</ds:datastoreItem>
 </file>
 
-<file path=customXml/itemProps1.xml><?xml version="1.0" encoding="utf-8"?>
+<file path=customXml/itemProps2.xml><?xml version="1.0" encoding="utf-8"?>
 <ds:datastoreItem xmlns:ds="http://schemas.openxmlformats.org/officeDocument/2006/customXml" ds:itemID="{DDC66EE3-1F0E-43A6-9014-E668C7C4A7B0}">
   <ds:schemaRefs>
     <ds:schemaRef ds:uri="http://schemas.microsoft.com/office/2006/metadata/properties"/>
@@ -7146,15 +7190,15 @@
 </ds:datastoreItem>
 </file>
 
-<file path=customXml/itemProps2.xml><?xml version="1.0" encoding="utf-8"?>
-<ds:datastoreItem xmlns:ds="http://schemas.openxmlformats.org/officeDocument/2006/customXml" ds:itemID="{A7F7CBF8-4E5B-4575-9F7C-ACE2275E0E64}">
+<file path=customXml/itemProps3.xml><?xml version="1.0" encoding="utf-8"?>
+<ds:datastoreItem xmlns:ds="http://schemas.openxmlformats.org/officeDocument/2006/customXml" ds:itemID="{D5F05914-22D0-4184-A13E-482D3A4013F1}">
   <ds:schemaRefs>
-    <ds:schemaRef ds:uri="http://schemas.microsoft.com/sharepoint/v3/contenttype/forms"/>
+    <ds:schemaRef ds:uri="http://schemas.openxmlformats.org/officeDocument/2006/bibliography"/>
   </ds:schemaRefs>
 </ds:datastoreItem>
 </file>
 
-<file path=customXml/itemProps3.xml><?xml version="1.0" encoding="utf-8"?>
+<file path=customXml/itemProps4.xml><?xml version="1.0" encoding="utf-8"?>
 <ds:datastoreItem xmlns:ds="http://schemas.openxmlformats.org/officeDocument/2006/customXml" ds:itemID="{E4035CD1-2CED-475E-9BF6-D9C871E8BB2A}">
   <ds:schemaRefs>
     <ds:schemaRef ds:uri="http://schemas.microsoft.com/office/2006/metadata/contentType"/>
@@ -7172,12 +7216,4 @@
     <ds:schemaRef ds:uri="http://schemas.microsoft.com/internal/obd"/>
   </ds:schemaRefs>
 </ds:datastoreItem>
-</file>
-
-<file path=customXml/itemProps4.xml><?xml version="1.0" encoding="utf-8"?>
-<ds:datastoreItem xmlns:ds="http://schemas.openxmlformats.org/officeDocument/2006/customXml" ds:itemID="{D5F05914-22D0-4184-A13E-482D3A4013F1}">
-  <ds:schemaRefs>
-    <ds:schemaRef ds:uri="http://schemas.openxmlformats.org/officeDocument/2006/bibliography"/>
-  </ds:schemaRefs>
-</ds:datastoreItem>
 </file>
</xml_diff>